<commit_message>
Modification Use Case Effectuer une location
</commit_message>
<xml_diff>
--- a/Artefacts/Use_Case/Effectuer une Location/Cas Détaillé+ Contrat.docx
+++ b/Artefacts/Use_Case/Effectuer une Location/Cas Détaillé+ Contrat.docx
@@ -5,145 +5,111 @@
   <w:body>
     <w:p>
       <w:r>
-        <w:rPr>
-          <w:b/>
-        </w:rPr>
-        <w:t>Titre :</w:t>
-      </w:r>
-      <w:r>
-        <w:t xml:space="preserve"> Effectuer une location</w:t>
+        <w:t>Titre : Effectuer une location</w:t>
       </w:r>
     </w:p>
     <w:p>
       <w:r>
-        <w:rPr>
-          <w:b/>
-        </w:rPr>
-        <w:t>Acteurs principaux</w:t>
-      </w:r>
-      <w:r>
-        <w:t xml:space="preserve"> : Client, Caissier</w:t>
+        <w:t xml:space="preserve">Acteurs principaux : </w:t>
+      </w:r>
+      <w:r>
+        <w:t>Client</w:t>
+      </w:r>
+      <w:r>
+        <w:t xml:space="preserve">, </w:t>
+      </w:r>
+      <w:r>
+        <w:t>Employé</w:t>
       </w:r>
     </w:p>
     <w:p>
       <w:r>
-        <w:rPr>
-          <w:b/>
-        </w:rPr>
-        <w:t>Acteur secondaire</w:t>
-      </w:r>
-      <w:r>
-        <w:t> : Système de traitement bancaire</w:t>
+        <w:t>Acteur secondaire : Système de traitement bancaire</w:t>
       </w:r>
     </w:p>
     <w:p>
       <w:r>
-        <w:rPr>
-          <w:b/>
-        </w:rPr>
-        <w:t>Préconditions </w:t>
-      </w:r>
-      <w:r>
-        <w:t>: Le client est un adhérent du vidéo club, le compte du membre est en règle</w:t>
-      </w:r>
-      <w:r>
-        <w:t xml:space="preserve"> et n’est pas en défaut de paiement</w:t>
+        <w:t xml:space="preserve">Préconditions : Le </w:t>
+      </w:r>
+      <w:r>
+        <w:t>client est un adhérent du vidéo</w:t>
+      </w:r>
+      <w:r>
+        <w:t>club</w:t>
+      </w:r>
+      <w:r>
+        <w:t>.</w:t>
       </w:r>
     </w:p>
     <w:p>
       <w:r>
+        <w:t xml:space="preserve">Post-conditions : </w:t>
+      </w:r>
+      <w:r>
+        <w:t>L’adhérent</w:t>
+      </w:r>
+      <w:r>
+        <w:t xml:space="preserve"> </w:t>
+      </w:r>
+      <w:r>
+        <w:t xml:space="preserve">a loué un film. </w:t>
+      </w:r>
+      <w:r>
+        <w:t xml:space="preserve">Le </w:t>
+      </w:r>
+      <w:r>
+        <w:t xml:space="preserve">système </w:t>
+      </w:r>
+      <w:r>
+        <w:t>a enregistré qu’un ou plusie</w:t>
+      </w:r>
+      <w:r>
+        <w:t>urs films ont été loués à un adhérent</w:t>
+      </w:r>
+      <w:r>
+        <w:t xml:space="preserve"> identifié pour une durée déterminé</w:t>
+      </w:r>
+      <w:r>
+        <w:t>e</w:t>
+      </w:r>
+      <w:r>
+        <w:t xml:space="preserve">. </w:t>
+      </w:r>
+      <w:r>
+        <w:t xml:space="preserve"> </w:t>
+      </w:r>
+      <w:r>
         <w:rPr>
-          <w:b/>
+          <w:rFonts w:eastAsia="Times New Roman" w:cs="Times New Roman"/>
+          <w:sz w:val="22"/>
+          <w:szCs w:val="22"/>
+          <w:lang w:eastAsia="fr-FR"/>
         </w:rPr>
-        <w:t>Post-conditions</w:t>
-      </w:r>
-      <w:r>
-        <w:t xml:space="preserve"> : </w:t>
-      </w:r>
-    </w:p>
-    <w:p>
-      <w:r>
-        <w:t xml:space="preserve">L’adhérent repars avec </w:t>
-      </w:r>
-      <w:r>
-        <w:t>le film</w:t>
-      </w:r>
-      <w:r>
-        <w:t xml:space="preserve"> qui voulait </w:t>
-      </w:r>
-      <w:proofErr w:type="gramStart"/>
-      <w:r>
-        <w:t>loué</w:t>
-      </w:r>
-      <w:proofErr w:type="gramEnd"/>
-      <w:r>
-        <w:t xml:space="preserve">. </w:t>
-      </w:r>
-      <w:r>
-        <w:t xml:space="preserve">Le </w:t>
-      </w:r>
-      <w:r>
-        <w:t>système</w:t>
-      </w:r>
-      <w:r>
-        <w:t xml:space="preserve"> a enregistré qu’un ou plusieurs films ont été loué au membre identifié pour </w:t>
-      </w:r>
-      <w:r>
-        <w:t>une durée déterminée</w:t>
-      </w:r>
-      <w:r>
-        <w:t xml:space="preserve">. </w:t>
+        <w:t>Le paiement a été reçu et la transaction a été enregistré</w:t>
       </w:r>
       <w:r>
         <w:rPr>
+          <w:rFonts w:eastAsia="Times New Roman" w:cs="Times New Roman"/>
+          <w:sz w:val="22"/>
           <w:szCs w:val="22"/>
+          <w:lang w:eastAsia="fr-FR"/>
         </w:rPr>
-        <w:t xml:space="preserve">Le paiement a été reçu et la transaction a été enregistrée </w:t>
-      </w:r>
-      <w:r>
-        <w:rPr>
-          <w:szCs w:val="22"/>
-        </w:rPr>
-        <w:t>dans le système</w:t>
-      </w:r>
-      <w:r>
-        <w:rPr>
-          <w:szCs w:val="22"/>
-        </w:rPr>
-        <w:t>.</w:t>
+        <w:t>e dans le système.</w:t>
       </w:r>
     </w:p>
     <w:p/>
     <w:p/>
     <w:p>
-      <w:pPr>
-        <w:rPr>
-          <w:b/>
-        </w:rPr>
-      </w:pPr>
-      <w:r>
-        <w:rPr>
-          <w:b/>
-        </w:rPr>
+      <w:r>
         <w:t>Scénario Principal</w:t>
       </w:r>
     </w:p>
     <w:p/>
     <w:tbl>
       <w:tblPr>
-        <w:tblStyle w:val="a"/>
-        <w:tblW w:w="9056" w:type="dxa"/>
-        <w:tblInd w:w="-115" w:type="dxa"/>
-        <w:tblBorders>
-          <w:top w:val="single" w:sz="4" w:space="0" w:color="000000"/>
-          <w:left w:val="single" w:sz="4" w:space="0" w:color="000000"/>
-          <w:bottom w:val="single" w:sz="4" w:space="0" w:color="000000"/>
-          <w:right w:val="single" w:sz="4" w:space="0" w:color="000000"/>
-          <w:insideH w:val="single" w:sz="4" w:space="0" w:color="000000"/>
-          <w:insideV w:val="single" w:sz="4" w:space="0" w:color="000000"/>
-        </w:tblBorders>
-        <w:tblLayout w:type="fixed"/>
-        <w:tblLook w:val="0400" w:firstRow="0" w:lastRow="0" w:firstColumn="0" w:lastColumn="0" w:noHBand="0" w:noVBand="1"/>
+        <w:tblStyle w:val="Grilledutableau"/>
+        <w:tblW w:w="0" w:type="auto"/>
+        <w:tblLook w:val="04A0" w:firstRow="1" w:lastRow="0" w:firstColumn="1" w:lastColumn="0" w:noHBand="0" w:noVBand="1"/>
       </w:tblPr>
       <w:tblGrid>
         <w:gridCol w:w="4528"/>
@@ -155,14 +121,8 @@
             <w:tcW w:w="4528" w:type="dxa"/>
           </w:tcPr>
           <w:p>
-            <w:pPr>
-              <w:contextualSpacing w:val="0"/>
-            </w:pPr>
-            <w:r>
-              <w:t>Actions des ac</w:t>
-            </w:r>
-            <w:r>
-              <w:t>teurs</w:t>
+            <w:r>
+              <w:t>Acteurs</w:t>
             </w:r>
           </w:p>
         </w:tc>
@@ -171,231 +131,100 @@
             <w:tcW w:w="4528" w:type="dxa"/>
           </w:tcPr>
           <w:p>
-            <w:pPr>
-              <w:contextualSpacing w:val="0"/>
-            </w:pPr>
-            <w:r>
-              <w:t>Réponses du s</w:t>
-            </w:r>
-            <w:r>
-              <w:t>ystème</w:t>
+            <w:r>
+              <w:t>Système</w:t>
             </w:r>
           </w:p>
         </w:tc>
       </w:tr>
       <w:tr>
         <w:trPr>
-          <w:trHeight w:val="1700"/>
+          <w:trHeight w:val="1717"/>
         </w:trPr>
         <w:tc>
           <w:tcPr>
             <w:tcW w:w="4528" w:type="dxa"/>
           </w:tcPr>
           <w:p>
-            <w:pPr>
-              <w:contextualSpacing w:val="0"/>
-            </w:pPr>
-            <w:r>
-              <w:t>1. Le client se présente au guichet devant la caisse et remet une copie de son ou ses choix de location.</w:t>
-            </w:r>
-          </w:p>
-          <w:p>
-            <w:pPr>
-              <w:contextualSpacing w:val="0"/>
-            </w:pPr>
-            <w:r>
-              <w:t>2. Le caissier lance l’interface de location.</w:t>
-            </w:r>
-          </w:p>
-          <w:p>
-            <w:pPr>
-              <w:contextualSpacing w:val="0"/>
-            </w:pPr>
-          </w:p>
-          <w:p>
-            <w:pPr>
-              <w:contextualSpacing w:val="0"/>
-            </w:pPr>
-          </w:p>
-          <w:p>
-            <w:pPr>
-              <w:contextualSpacing w:val="0"/>
-            </w:pPr>
-            <w:r>
-              <w:t xml:space="preserve">4. </w:t>
-            </w:r>
-            <w:r>
-              <w:t>Le client s’authentifie avec son numéro de téléphone et son NIP.</w:t>
-            </w:r>
-          </w:p>
-          <w:p>
-            <w:pPr>
-              <w:contextualSpacing w:val="0"/>
-            </w:pPr>
-          </w:p>
-          <w:p>
-            <w:pPr>
-              <w:contextualSpacing w:val="0"/>
-            </w:pPr>
-          </w:p>
-          <w:p>
-            <w:pPr>
-              <w:contextualSpacing w:val="0"/>
-            </w:pPr>
-          </w:p>
-          <w:p>
-            <w:pPr>
-              <w:contextualSpacing w:val="0"/>
-            </w:pPr>
-            <w:r>
-              <w:t>6. Le caissier entre le code de l’article</w:t>
-            </w:r>
-          </w:p>
-          <w:p>
-            <w:pPr>
-              <w:contextualSpacing w:val="0"/>
-            </w:pPr>
-          </w:p>
-          <w:p>
-            <w:pPr>
-              <w:contextualSpacing w:val="0"/>
-            </w:pPr>
-          </w:p>
-          <w:p>
-            <w:pPr>
-              <w:contextualSpacing w:val="0"/>
-            </w:pPr>
-          </w:p>
-          <w:p>
-            <w:pPr>
-              <w:contextualSpacing w:val="0"/>
-            </w:pPr>
-          </w:p>
-          <w:p>
-            <w:pPr>
-              <w:contextualSpacing w:val="0"/>
-            </w:pPr>
-          </w:p>
-          <w:p>
-            <w:pPr>
-              <w:contextualSpacing w:val="0"/>
-            </w:pPr>
-            <w:r>
-              <w:t>9. Le caissier communique les options de durée de location disponibles</w:t>
-            </w:r>
-          </w:p>
-          <w:p>
-            <w:pPr>
-              <w:contextualSpacing w:val="0"/>
-            </w:pPr>
-            <w:r>
-              <w:t>10. Le client donne ses préférences pour la durée</w:t>
-            </w:r>
-          </w:p>
-          <w:p>
-            <w:pPr>
-              <w:contextualSpacing w:val="0"/>
-            </w:pPr>
-            <w:r>
-              <w:t>11. Le caissier sélectionne une durée de location en rapport avec le choix du client.</w:t>
-            </w:r>
-          </w:p>
-          <w:p>
-            <w:pPr>
-              <w:contextualSpacing w:val="0"/>
-            </w:pPr>
-          </w:p>
-          <w:p>
-            <w:pPr>
-              <w:contextualSpacing w:val="0"/>
-            </w:pPr>
-            <w:r>
-              <w:t>Le caissier répète l’étape 6 à 11 autant de fois qu’il y a d’article</w:t>
-            </w:r>
-            <w:r>
-              <w:t xml:space="preserve">s </w:t>
-            </w:r>
-            <w:proofErr w:type="spellStart"/>
-            <w:proofErr w:type="gramStart"/>
-            <w:r>
-              <w:t>a</w:t>
-            </w:r>
-            <w:proofErr w:type="spellEnd"/>
-            <w:proofErr w:type="gramEnd"/>
-            <w:r>
-              <w:t xml:space="preserve"> louer</w:t>
-            </w:r>
-            <w:r>
-              <w:t>.</w:t>
-            </w:r>
-          </w:p>
-          <w:p>
-            <w:pPr>
-              <w:contextualSpacing w:val="0"/>
-            </w:pPr>
-          </w:p>
-          <w:p>
-            <w:pPr>
-              <w:contextualSpacing w:val="0"/>
-            </w:pPr>
-          </w:p>
-          <w:p>
-            <w:pPr>
-              <w:contextualSpacing w:val="0"/>
-            </w:pPr>
-            <w:r>
-              <w:t>13. Le caissier communique le total au client et demande le paiement</w:t>
-            </w:r>
-          </w:p>
-          <w:p>
-            <w:pPr>
-              <w:contextualSpacing w:val="0"/>
-            </w:pPr>
-          </w:p>
-          <w:p>
-            <w:pPr>
-              <w:contextualSpacing w:val="0"/>
-            </w:pPr>
-            <w:r>
-              <w:t>14. Le client paye</w:t>
-            </w:r>
-          </w:p>
-          <w:p>
-            <w:pPr>
-              <w:contextualSpacing w:val="0"/>
-            </w:pPr>
-          </w:p>
-          <w:p>
-            <w:pPr>
-              <w:contextualSpacing w:val="0"/>
-            </w:pPr>
-          </w:p>
-          <w:p>
-            <w:pPr>
-              <w:contextualSpacing w:val="0"/>
-            </w:pPr>
-          </w:p>
-          <w:p>
-            <w:pPr>
-              <w:contextualSpacing w:val="0"/>
-            </w:pPr>
-          </w:p>
-          <w:p>
-            <w:pPr>
-              <w:contextualSpacing w:val="0"/>
-            </w:pPr>
-          </w:p>
-          <w:p>
-            <w:pPr>
-              <w:contextualSpacing w:val="0"/>
-            </w:pPr>
-          </w:p>
-          <w:p>
-            <w:pPr>
-              <w:contextualSpacing w:val="0"/>
-            </w:pPr>
-            <w:r>
-              <w:t>17. Le client part avec les articles loués et son reçu</w:t>
+            <w:r>
+              <w:t xml:space="preserve">1. Le client se présente </w:t>
+            </w:r>
+            <w:r>
+              <w:t>au guichet devant la caisse et remet une copie de son ou ses choix de location.</w:t>
+            </w:r>
+          </w:p>
+          <w:p>
+            <w:r>
+              <w:t>2. L’employé lance l’interface de location.</w:t>
+            </w:r>
+          </w:p>
+          <w:p/>
+          <w:p/>
+          <w:p>
+            <w:r>
+              <w:t>4. L’employé demande au client de s’identifier.</w:t>
+            </w:r>
+          </w:p>
+          <w:p>
+            <w:r>
+              <w:t>5.Le client entre dans le système son numéro de téléphone et son code secret.</w:t>
+            </w:r>
+          </w:p>
+          <w:p/>
+          <w:p/>
+          <w:p>
+            <w:r>
+              <w:t>7. L’employé entre le code de l’article à louer.</w:t>
+            </w:r>
+          </w:p>
+          <w:p/>
+          <w:p/>
+          <w:p/>
+          <w:p/>
+          <w:p>
+            <w:r>
+              <w:t>10. L’employé communique les options de durée de location disponibles.</w:t>
+            </w:r>
+          </w:p>
+          <w:p>
+            <w:r>
+              <w:t>11. Le client donne ses préférences pour la durée.</w:t>
+            </w:r>
+          </w:p>
+          <w:p>
+            <w:r>
+              <w:t>12. L’employé sélectionne une durée de location en rapport avec le choix du client.</w:t>
+            </w:r>
+          </w:p>
+          <w:p/>
+          <w:p>
+            <w:r>
+              <w:t>L’employé répète l’étape 7 à 12 autant de fois qu’il y a d’articles à louer.</w:t>
+            </w:r>
+          </w:p>
+          <w:p/>
+          <w:p/>
+          <w:p>
+            <w:r>
+              <w:t>14. L’employé communique le total au client et demande le paiement</w:t>
+            </w:r>
+          </w:p>
+          <w:p/>
+          <w:p>
+            <w:r>
+              <w:t>15. Le client paye</w:t>
+            </w:r>
+          </w:p>
+          <w:p/>
+          <w:p/>
+          <w:p/>
+          <w:p/>
+          <w:p/>
+          <w:p/>
+          <w:p/>
+          <w:p>
+            <w:r>
+              <w:t>18. Le client part avec son ou ses article(s) loué(s) et son reçu.</w:t>
             </w:r>
           </w:p>
         </w:tc>
@@ -403,226 +232,87 @@
           <w:tcPr>
             <w:tcW w:w="4528" w:type="dxa"/>
           </w:tcPr>
-          <w:p>
-            <w:pPr>
-              <w:contextualSpacing w:val="0"/>
-            </w:pPr>
-          </w:p>
-          <w:p>
-            <w:pPr>
-              <w:contextualSpacing w:val="0"/>
-            </w:pPr>
-          </w:p>
-          <w:p>
-            <w:pPr>
-              <w:contextualSpacing w:val="0"/>
-            </w:pPr>
-          </w:p>
-          <w:p>
-            <w:pPr>
-              <w:contextualSpacing w:val="0"/>
-            </w:pPr>
-          </w:p>
-          <w:p>
-            <w:pPr>
-              <w:contextualSpacing w:val="0"/>
-            </w:pPr>
+          <w:p/>
+          <w:p/>
+          <w:p/>
+          <w:p/>
+          <w:p>
             <w:r>
               <w:t>3. Le système démarre une nouvelle location de film.</w:t>
             </w:r>
           </w:p>
-          <w:p>
-            <w:pPr>
-              <w:contextualSpacing w:val="0"/>
-            </w:pPr>
-          </w:p>
-          <w:p>
-            <w:pPr>
-              <w:contextualSpacing w:val="0"/>
-            </w:pPr>
-          </w:p>
-          <w:p>
-            <w:pPr>
-              <w:contextualSpacing w:val="0"/>
-            </w:pPr>
-          </w:p>
-          <w:p>
-            <w:pPr>
-              <w:contextualSpacing w:val="0"/>
-            </w:pPr>
-            <w:r>
-              <w:t>5.</w:t>
-            </w:r>
+          <w:p/>
+          <w:p/>
+          <w:p/>
+          <w:p>
+            <w:r>
+              <w:t>6.le système confirme que le client est bien un adhérent du vidéoclub et qu’il n’a pas d’amende à payer.</w:t>
+            </w:r>
+          </w:p>
+          <w:p>
             <w:r>
               <w:t xml:space="preserve"> </w:t>
             </w:r>
-            <w:r>
-              <w:t xml:space="preserve">le système confirme que le client est bien </w:t>
-            </w:r>
-            <w:r>
-              <w:t>authentifié.</w:t>
-            </w:r>
-          </w:p>
-          <w:p>
-            <w:pPr>
-              <w:contextualSpacing w:val="0"/>
-            </w:pPr>
-            <w:r>
-              <w:t xml:space="preserve"> </w:t>
-            </w:r>
-          </w:p>
-          <w:p>
-            <w:pPr>
-              <w:contextualSpacing w:val="0"/>
-            </w:pPr>
-            <w:r>
-              <w:t>7. Le système affiche le nom du film, le genre, sa catégorie et la langue</w:t>
-            </w:r>
-          </w:p>
-          <w:p>
-            <w:pPr>
-              <w:contextualSpacing w:val="0"/>
-            </w:pPr>
-            <w:r>
-              <w:t>8. Le système affiche les options de durée de location disponibles pour ce film ainsi que le prix</w:t>
-            </w:r>
-          </w:p>
-          <w:p>
-            <w:pPr>
-              <w:contextualSpacing w:val="0"/>
-            </w:pPr>
-          </w:p>
-          <w:p>
-            <w:pPr>
-              <w:contextualSpacing w:val="0"/>
-            </w:pPr>
-          </w:p>
-          <w:p>
-            <w:pPr>
-              <w:contextualSpacing w:val="0"/>
-            </w:pPr>
-          </w:p>
-          <w:p>
-            <w:pPr>
-              <w:contextualSpacing w:val="0"/>
-            </w:pPr>
-          </w:p>
-          <w:p>
-            <w:pPr>
-              <w:contextualSpacing w:val="0"/>
-            </w:pPr>
-          </w:p>
-          <w:p>
-            <w:pPr>
-              <w:contextualSpacing w:val="0"/>
-            </w:pPr>
-          </w:p>
-          <w:p>
-            <w:pPr>
-              <w:contextualSpacing w:val="0"/>
-            </w:pPr>
-          </w:p>
-          <w:p>
-            <w:pPr>
-              <w:contextualSpacing w:val="0"/>
-            </w:pPr>
-          </w:p>
-          <w:p>
-            <w:pPr>
-              <w:contextualSpacing w:val="0"/>
-            </w:pPr>
-          </w:p>
-          <w:p>
-            <w:pPr>
-              <w:contextualSpacing w:val="0"/>
-            </w:pPr>
-            <w:r>
-              <w:t>12. Le système affiche le total incluant les taxes.</w:t>
-            </w:r>
-          </w:p>
-          <w:p>
-            <w:pPr>
-              <w:contextualSpacing w:val="0"/>
-            </w:pPr>
-          </w:p>
-          <w:p>
-            <w:pPr>
-              <w:contextualSpacing w:val="0"/>
-            </w:pPr>
-          </w:p>
-          <w:p>
-            <w:pPr>
-              <w:contextualSpacing w:val="0"/>
-            </w:pPr>
-          </w:p>
-          <w:p>
-            <w:pPr>
-              <w:contextualSpacing w:val="0"/>
-            </w:pPr>
-          </w:p>
-          <w:p>
-            <w:pPr>
-              <w:contextualSpacing w:val="0"/>
-            </w:pPr>
-            <w:r>
-              <w:t xml:space="preserve">15. Le système traite le paiement, </w:t>
+          </w:p>
+          <w:p>
+            <w:r>
+              <w:t>8. Le système affiche le titre et le genre du film.</w:t>
+            </w:r>
+          </w:p>
+          <w:p>
+            <w:r>
+              <w:t>9. Le système affiche les options de durée de location disponibles pour ce film ainsi que le prix.</w:t>
+            </w:r>
+          </w:p>
+          <w:p/>
+          <w:p/>
+          <w:p/>
+          <w:p/>
+          <w:p/>
+          <w:p/>
+          <w:p/>
+          <w:p/>
+          <w:p/>
+          <w:p>
+            <w:r>
+              <w:t>13. Le système affiche le total incluant les taxes.</w:t>
+            </w:r>
+          </w:p>
+          <w:p/>
+          <w:p/>
+          <w:p/>
+          <w:p/>
+          <w:p>
+            <w:r>
+              <w:t xml:space="preserve">16. Le système traite le paiement, enregistre la transaction de location et </w:t>
             </w:r>
             <w:r>
               <w:lastRenderedPageBreak/>
-              <w:t>enregistre la transaction au registre des ventes et imprime un reçu.</w:t>
-            </w:r>
-          </w:p>
-          <w:p>
-            <w:pPr>
-              <w:contextualSpacing w:val="0"/>
-            </w:pPr>
-            <w:r>
-              <w:t>16. Le système ajoute la location au registre d’inventaire des films. (ID membre, retour, etc.)</w:t>
-            </w:r>
-          </w:p>
-          <w:p>
-            <w:pPr>
-              <w:contextualSpacing w:val="0"/>
-            </w:pPr>
-          </w:p>
-          <w:p>
-            <w:pPr>
-              <w:contextualSpacing w:val="0"/>
-            </w:pPr>
-          </w:p>
+              <w:t>imprime un reçu.</w:t>
+            </w:r>
+          </w:p>
+          <w:p>
+            <w:r>
+              <w:t>17. Le système ajoute la location au système. (ID membre, retour, etc.)</w:t>
+            </w:r>
+          </w:p>
+          <w:p/>
+          <w:p/>
         </w:tc>
       </w:tr>
     </w:tbl>
     <w:p/>
     <w:p>
-      <w:pPr>
-        <w:rPr>
-          <w:b/>
-        </w:rPr>
-      </w:pPr>
-      <w:r>
-        <w:rPr>
-          <w:b/>
-        </w:rPr>
-        <w:t>Extensions</w:t>
+      <w:r>
+        <w:t>Scénario alternatif</w:t>
       </w:r>
     </w:p>
     <w:p/>
     <w:tbl>
       <w:tblPr>
-        <w:tblStyle w:val="a0"/>
-        <w:tblW w:w="9056" w:type="dxa"/>
-        <w:tblInd w:w="-115" w:type="dxa"/>
-        <w:tblBorders>
-          <w:top w:val="single" w:sz="4" w:space="0" w:color="000000"/>
-          <w:left w:val="single" w:sz="4" w:space="0" w:color="000000"/>
-          <w:bottom w:val="single" w:sz="4" w:space="0" w:color="000000"/>
-          <w:right w:val="single" w:sz="4" w:space="0" w:color="000000"/>
-          <w:insideH w:val="single" w:sz="4" w:space="0" w:color="000000"/>
-          <w:insideV w:val="single" w:sz="4" w:space="0" w:color="000000"/>
-        </w:tblBorders>
-        <w:tblLayout w:type="fixed"/>
-        <w:tblLook w:val="0400" w:firstRow="0" w:lastRow="0" w:firstColumn="0" w:lastColumn="0" w:noHBand="0" w:noVBand="1"/>
+        <w:tblStyle w:val="Grilledutableau"/>
+        <w:tblW w:w="0" w:type="auto"/>
+        <w:tblLook w:val="04A0" w:firstRow="1" w:lastRow="0" w:firstColumn="1" w:lastColumn="0" w:noHBand="0" w:noVBand="1"/>
       </w:tblPr>
       <w:tblGrid>
         <w:gridCol w:w="4528"/>
@@ -630,16 +320,13 @@
       </w:tblGrid>
       <w:tr>
         <w:trPr>
-          <w:trHeight w:val="320"/>
+          <w:trHeight w:val="334"/>
         </w:trPr>
         <w:tc>
           <w:tcPr>
             <w:tcW w:w="4528" w:type="dxa"/>
           </w:tcPr>
           <w:p>
-            <w:pPr>
-              <w:contextualSpacing w:val="0"/>
-            </w:pPr>
             <w:r>
               <w:t>Acteurs</w:t>
             </w:r>
@@ -650,9 +337,6 @@
             <w:tcW w:w="4528" w:type="dxa"/>
           </w:tcPr>
           <w:p>
-            <w:pPr>
-              <w:contextualSpacing w:val="0"/>
-            </w:pPr>
             <w:r>
               <w:t>Système</w:t>
             </w:r>
@@ -661,134 +345,100 @@
       </w:tr>
       <w:tr>
         <w:trPr>
-          <w:trHeight w:val="80"/>
+          <w:trHeight w:val="6413"/>
         </w:trPr>
         <w:tc>
           <w:tcPr>
             <w:tcW w:w="4528" w:type="dxa"/>
           </w:tcPr>
           <w:p>
-            <w:pPr>
-              <w:contextualSpacing w:val="0"/>
-            </w:pPr>
-            <w:r>
-              <w:t>*a Le client ou le caissier désire annuler la transaction.</w:t>
-            </w:r>
-          </w:p>
-          <w:p>
-            <w:pPr>
-              <w:contextualSpacing w:val="0"/>
-            </w:pPr>
-          </w:p>
-          <w:p>
-            <w:pPr>
-              <w:contextualSpacing w:val="0"/>
-            </w:pPr>
-          </w:p>
-          <w:p>
-            <w:pPr>
-              <w:contextualSpacing w:val="0"/>
-            </w:pPr>
-          </w:p>
-          <w:p>
-            <w:pPr>
-              <w:contextualSpacing w:val="0"/>
-            </w:pPr>
-          </w:p>
-          <w:p>
-            <w:pPr>
-              <w:contextualSpacing w:val="0"/>
-            </w:pPr>
-          </w:p>
-          <w:p>
-            <w:pPr>
-              <w:contextualSpacing w:val="0"/>
-            </w:pPr>
-            <w:r>
-              <w:t>5.</w:t>
-            </w:r>
-            <w:r>
-              <w:t>1.</w:t>
-            </w:r>
-            <w:r>
-              <w:t xml:space="preserve"> Le caissier signale le problème au client</w:t>
-            </w:r>
-          </w:p>
-          <w:p>
-            <w:pPr>
-              <w:contextualSpacing w:val="0"/>
-            </w:pPr>
-            <w:r>
-              <w:t>5.</w:t>
-            </w:r>
-            <w:r>
-              <w:t>2</w:t>
-            </w:r>
-            <w:r>
-              <w:t>. L</w:t>
-            </w:r>
-            <w:r>
-              <w:t>e scénario reprend au point 4</w:t>
-            </w:r>
-          </w:p>
+            <w:r>
+              <w:t>* Le client ou l’employé désire annuler la transaction.</w:t>
+            </w:r>
+          </w:p>
+          <w:p/>
+          <w:p/>
+          <w:p/>
+          <w:p>
+            <w:r>
+              <w:t>6a.1 L’employé signale le problème au client.</w:t>
+            </w:r>
+          </w:p>
+          <w:p>
+            <w:r>
+              <w:t>6a.2 Le client dit au caissier qu’il s’est trompé d’identifiant et le scénario reprend au point 5.</w:t>
+            </w:r>
+          </w:p>
+          <w:p/>
+          <w:p/>
+          <w:p/>
+          <w:p>
+            <w:r>
+              <w:t>6b.1 L’employé signale au client qu’il ne peut pas louer car il doit payer son amende avant et demande si le client souhaite payer son amende</w:t>
+            </w:r>
+          </w:p>
+          <w:p>
+            <w:r>
+              <w:t>6b.2 Le client accepte de payer l’amende, l’employé avertit le système.</w:t>
+            </w:r>
+          </w:p>
+          <w:p/>
+          <w:p/>
+          <w:p/>
         </w:tc>
         <w:tc>
           <w:tcPr>
             <w:tcW w:w="4528" w:type="dxa"/>
           </w:tcPr>
           <w:p>
-            <w:pPr>
-              <w:contextualSpacing w:val="0"/>
-            </w:pPr>
-          </w:p>
-          <w:p>
-            <w:pPr>
-              <w:contextualSpacing w:val="0"/>
-            </w:pPr>
-            <w:bookmarkStart w:id="0" w:name="_GoBack"/>
-            <w:bookmarkEnd w:id="0"/>
-          </w:p>
-          <w:p>
-            <w:pPr>
-              <w:contextualSpacing w:val="0"/>
-            </w:pPr>
-            <w:r>
-              <w:t>*1. Le système supprimer la transaction en cours et retourne au menu principal.</w:t>
-            </w:r>
-          </w:p>
-          <w:p>
-            <w:pPr>
-              <w:contextualSpacing w:val="0"/>
-            </w:pPr>
-          </w:p>
-          <w:p>
-            <w:pPr>
-              <w:contextualSpacing w:val="0"/>
-            </w:pPr>
-            <w:r>
-              <w:t>5</w:t>
-            </w:r>
-            <w:r>
-              <w:t>a</w:t>
-            </w:r>
-            <w:r>
-              <w:t>. Le système ne reconnaît pas l’identifiant du membre</w:t>
-            </w:r>
-          </w:p>
-          <w:p>
-            <w:pPr>
-              <w:contextualSpacing w:val="0"/>
-            </w:pPr>
-          </w:p>
-          <w:p>
-            <w:pPr>
-              <w:contextualSpacing w:val="0"/>
-            </w:pPr>
-          </w:p>
+            <w:r>
+              <w:t>*Le système supprime la location en cours et quitte.</w:t>
+            </w:r>
+          </w:p>
+          <w:p/>
+          <w:p>
+            <w:r>
+              <w:t>6a Le système ne reconnaît pas l’identifiant du membre</w:t>
+            </w:r>
+          </w:p>
+          <w:p/>
+          <w:p/>
+          <w:p/>
+          <w:p/>
+          <w:p/>
+          <w:p>
+            <w:r>
+              <w:t>6b Le système avertit que le client a une amende à payer car il a rendu son dernier film trop tard.</w:t>
+            </w:r>
+          </w:p>
+          <w:p/>
+          <w:p/>
+          <w:p/>
+          <w:p/>
+          <w:p/>
+          <w:p/>
+          <w:p>
+            <w:r>
+              <w:t xml:space="preserve">6b.3 Le système appelle le cas d’utilisation </w:t>
+            </w:r>
+            <w:r>
+              <w:rPr>
+                <w:u w:val="single"/>
+              </w:rPr>
+              <w:t>Régler une amende</w:t>
+            </w:r>
+            <w:r>
+              <w:t xml:space="preserve"> et interrompt la location.</w:t>
+            </w:r>
+          </w:p>
+          <w:p/>
         </w:tc>
       </w:tr>
     </w:tbl>
-    <w:p/>
+    <w:p>
+      <w:bookmarkStart w:id="0" w:name="_GoBack"/>
+      <w:bookmarkEnd w:id="0"/>
+    </w:p>
     <w:p/>
     <w:p>
       <w:r>
@@ -803,7 +453,7 @@
     </w:p>
     <w:tbl>
       <w:tblPr>
-        <w:tblStyle w:val="TableGrid"/>
+        <w:tblStyle w:val="Grilledutableau"/>
         <w:tblW w:w="9402" w:type="dxa"/>
         <w:tblLook w:val="04A0" w:firstRow="1" w:lastRow="0" w:firstColumn="1" w:lastColumn="0" w:noHBand="0" w:noVBand="1"/>
       </w:tblPr>
@@ -842,27 +492,14 @@
               <w:t>Authentification</w:t>
             </w:r>
             <w:r>
-              <w:t>(</w:t>
-            </w:r>
-            <w:proofErr w:type="spellStart"/>
-            <w:r>
-              <w:t>numéroAdhérent,code</w:t>
+              <w:t>(numéroAdhérent,code</w:t>
             </w:r>
             <w:r>
               <w:t>S</w:t>
             </w:r>
             <w:r>
-              <w:t>ecret</w:t>
-            </w:r>
-            <w:proofErr w:type="spellEnd"/>
-            <w:r>
-              <w:t>) :</w:t>
-            </w:r>
-            <w:proofErr w:type="spellStart"/>
-            <w:r>
-              <w:t>Boolean</w:t>
-            </w:r>
-            <w:proofErr w:type="spellEnd"/>
+              <w:t>ecret) :Boolean</w:t>
+            </w:r>
           </w:p>
         </w:tc>
       </w:tr>
@@ -918,14 +555,12 @@
                 <w:b/>
               </w:rPr>
             </w:pPr>
-            <w:proofErr w:type="spellStart"/>
             <w:r>
               <w:rPr>
                 <w:b/>
               </w:rPr>
               <w:t>Postconditions</w:t>
             </w:r>
-            <w:proofErr w:type="spellEnd"/>
           </w:p>
         </w:tc>
         <w:tc>
@@ -947,30 +582,19 @@
             <w:r>
               <w:t xml:space="preserve">L’attribut </w:t>
             </w:r>
-            <w:proofErr w:type="spellStart"/>
             <w:proofErr w:type="gramStart"/>
             <w:r>
               <w:t>ID.numéroTel</w:t>
             </w:r>
-            <w:proofErr w:type="spellEnd"/>
             <w:proofErr w:type="gramEnd"/>
             <w:r>
-              <w:t xml:space="preserve"> a été mis à la valeur </w:t>
-            </w:r>
-            <w:proofErr w:type="spellStart"/>
-            <w:r>
-              <w:t>numéroAdhérent</w:t>
-            </w:r>
-            <w:proofErr w:type="spellEnd"/>
-            <w:r>
-              <w:t>.</w:t>
+              <w:t xml:space="preserve"> a été mis à la valeur numéroAdhérent.</w:t>
             </w:r>
           </w:p>
           <w:p>
             <w:r>
               <w:t xml:space="preserve">L’attribut </w:t>
             </w:r>
-            <w:proofErr w:type="spellStart"/>
             <w:proofErr w:type="gramStart"/>
             <w:r>
               <w:t>ID.code</w:t>
@@ -981,7 +605,6 @@
             <w:r>
               <w:t>ecret</w:t>
             </w:r>
-            <w:proofErr w:type="spellEnd"/>
             <w:proofErr w:type="gramEnd"/>
             <w:r>
               <w:t xml:space="preserve"> a pris la valeur passé en argument.</w:t>
@@ -994,39 +617,17 @@
           </w:p>
           <w:p>
             <w:r>
+              <w:lastRenderedPageBreak/>
               <w:t xml:space="preserve">L’objet ID a été associé à l’objet Adhérent dont les attributs </w:t>
             </w:r>
-            <w:proofErr w:type="spellStart"/>
             <w:proofErr w:type="gramStart"/>
             <w:r>
-              <w:t>ID.numeroTel</w:t>
-            </w:r>
-            <w:proofErr w:type="spellEnd"/>
-            <w:r>
-              <w:t>=</w:t>
-            </w:r>
-            <w:proofErr w:type="spellStart"/>
-            <w:r>
-              <w:t>Adhérent.numeroTel</w:t>
-            </w:r>
-            <w:proofErr w:type="spellEnd"/>
+              <w:t>ID.numeroTel=Adhérent.numeroTel</w:t>
+            </w:r>
             <w:proofErr w:type="gramEnd"/>
             <w:r>
-              <w:t xml:space="preserve"> et </w:t>
-            </w:r>
-            <w:proofErr w:type="spellStart"/>
-            <w:r>
-              <w:t>ID.codeSecret</w:t>
-            </w:r>
-            <w:proofErr w:type="spellEnd"/>
-            <w:r>
-              <w:t xml:space="preserve">= </w:t>
-            </w:r>
-            <w:proofErr w:type="spellStart"/>
-            <w:r>
-              <w:t>Adhérent.codeSecret</w:t>
-            </w:r>
-            <w:proofErr w:type="spellEnd"/>
+              <w:t xml:space="preserve"> et ID.codeSecret= Adhérent.codeSecret</w:t>
+            </w:r>
           </w:p>
           <w:p/>
           <w:p/>
@@ -1036,7 +637,7 @@
     <w:p/>
     <w:tbl>
       <w:tblPr>
-        <w:tblStyle w:val="TableGrid"/>
+        <w:tblStyle w:val="Grilledutableau"/>
         <w:tblW w:w="0" w:type="auto"/>
         <w:tblLook w:val="04A0" w:firstRow="1" w:lastRow="0" w:firstColumn="1" w:lastColumn="0" w:noHBand="0" w:noVBand="1"/>
       </w:tblPr>
@@ -1068,27 +669,18 @@
             <w:tcW w:w="5405" w:type="dxa"/>
           </w:tcPr>
           <w:p>
-            <w:proofErr w:type="spellStart"/>
             <w:r>
               <w:t>saisirArticle</w:t>
             </w:r>
-            <w:proofErr w:type="spellEnd"/>
             <w:r>
               <w:t>(</w:t>
             </w:r>
-            <w:proofErr w:type="spellStart"/>
             <w:r>
               <w:t>codeArticle,quantité</w:t>
             </w:r>
-            <w:proofErr w:type="spellEnd"/>
-            <w:r>
-              <w:t>) :</w:t>
-            </w:r>
-            <w:proofErr w:type="spellStart"/>
-            <w:r>
-              <w:t>Boolean</w:t>
-            </w:r>
-            <w:proofErr w:type="spellEnd"/>
+            <w:r>
+              <w:t>) :Boolean</w:t>
+            </w:r>
           </w:p>
         </w:tc>
       </w:tr>
@@ -1144,14 +736,12 @@
                 <w:b/>
               </w:rPr>
             </w:pPr>
-            <w:proofErr w:type="spellStart"/>
             <w:r>
               <w:rPr>
                 <w:b/>
               </w:rPr>
               <w:t>Postconditions</w:t>
             </w:r>
-            <w:proofErr w:type="spellEnd"/>
           </w:p>
         </w:tc>
         <w:tc>
@@ -1168,11 +758,9 @@
             <w:r>
               <w:t xml:space="preserve"> de type </w:t>
             </w:r>
-            <w:proofErr w:type="spellStart"/>
             <w:r>
               <w:t>ligneArticle</w:t>
             </w:r>
-            <w:proofErr w:type="spellEnd"/>
             <w:r>
               <w:t xml:space="preserve"> a été créé.</w:t>
             </w:r>
@@ -1181,7 +769,6 @@
             <w:r>
               <w:t xml:space="preserve">L’attribut </w:t>
             </w:r>
-            <w:proofErr w:type="spellStart"/>
             <w:r>
               <w:t>LIGNE</w:t>
             </w:r>
@@ -1191,7 +778,6 @@
             <w:r>
               <w:t>quantité</w:t>
             </w:r>
-            <w:proofErr w:type="spellEnd"/>
             <w:r>
               <w:t xml:space="preserve"> a été mis à la valeur </w:t>
             </w:r>
@@ -1221,48 +807,15 @@
               <w:t xml:space="preserve"> a été associé à l’objet </w:t>
             </w:r>
             <w:r>
-              <w:t xml:space="preserve">Article dont l’attribut </w:t>
-            </w:r>
-            <w:proofErr w:type="spellStart"/>
-            <w:r>
-              <w:lastRenderedPageBreak/>
-              <w:t>Article.</w:t>
-            </w:r>
-            <w:r>
-              <w:t>codeArticle</w:t>
-            </w:r>
-            <w:proofErr w:type="spellEnd"/>
-            <w:r>
-              <w:t xml:space="preserve"> est égale à </w:t>
-            </w:r>
-            <w:proofErr w:type="spellStart"/>
-            <w:r>
-              <w:t>codeArticle</w:t>
-            </w:r>
-            <w:proofErr w:type="spellEnd"/>
-            <w:r>
-              <w:t xml:space="preserve"> passé en argument.</w:t>
-            </w:r>
-          </w:p>
-          <w:p>
-            <w:r>
-              <w:t>L’attribut montant de la Location en cours a été modifié (montant=montant+(</w:t>
-            </w:r>
-            <w:proofErr w:type="spellStart"/>
-            <w:r>
-              <w:t>LIGNE.quantité</w:t>
-            </w:r>
-            <w:proofErr w:type="spellEnd"/>
-            <w:r>
-              <w:t>*</w:t>
-            </w:r>
-            <w:proofErr w:type="spellStart"/>
-            <w:r>
-              <w:t>DescriptionArticle.prix</w:t>
-            </w:r>
-            <w:proofErr w:type="spellEnd"/>
-            <w:r>
-              <w:t>)</w:t>
+              <w:t>Article dont l’attribut Article.</w:t>
+            </w:r>
+            <w:r>
+              <w:t>codeArticle est égale à codeArticle passé en argument.</w:t>
+            </w:r>
+          </w:p>
+          <w:p>
+            <w:r>
+              <w:t>L’attribut montant de la Location en cours a été modifié (montant=montant+(LIGNE.quantité*DescriptionArticle.prix)</w:t>
             </w:r>
           </w:p>
         </w:tc>
@@ -1271,7 +824,7 @@
     <w:p/>
     <w:tbl>
       <w:tblPr>
-        <w:tblStyle w:val="TableGrid"/>
+        <w:tblStyle w:val="Grilledutableau"/>
         <w:tblW w:w="0" w:type="auto"/>
         <w:tblLook w:val="04A0" w:firstRow="1" w:lastRow="0" w:firstColumn="1" w:lastColumn="0" w:noHBand="0" w:noVBand="1"/>
       </w:tblPr>
@@ -1303,12 +856,10 @@
             <w:tcW w:w="5405" w:type="dxa"/>
           </w:tcPr>
           <w:p>
-            <w:proofErr w:type="spellStart"/>
             <w:proofErr w:type="gramStart"/>
             <w:r>
               <w:t>creerPaiement</w:t>
             </w:r>
-            <w:proofErr w:type="spellEnd"/>
             <w:proofErr w:type="gramEnd"/>
             <w:r>
               <w:t>(</w:t>
@@ -1317,13 +868,8 @@
               <w:t>montant</w:t>
             </w:r>
             <w:r>
-              <w:t>) :</w:t>
-            </w:r>
-            <w:proofErr w:type="spellStart"/>
-            <w:r>
-              <w:t>Boolean</w:t>
-            </w:r>
-            <w:proofErr w:type="spellEnd"/>
+              <w:t>) :Boolean</w:t>
+            </w:r>
           </w:p>
           <w:p>
             <w:r>
@@ -1370,15 +916,7 @@
           </w:p>
           <w:p>
             <w:r>
-              <w:t>Il n’y a plus d’article à saisir et le caissier à indiquer au système que l’opération est terminé. (</w:t>
-            </w:r>
-            <w:proofErr w:type="spellStart"/>
-            <w:r>
-              <w:t>Boolean</w:t>
-            </w:r>
-            <w:proofErr w:type="spellEnd"/>
-            <w:r>
-              <w:t>)</w:t>
+              <w:t>Il n’y a plus d’article à saisir et le caissier à indiquer au système que l’opération est terminé. (Boolean)</w:t>
             </w:r>
           </w:p>
         </w:tc>
@@ -1397,14 +935,12 @@
                 <w:b/>
               </w:rPr>
             </w:pPr>
-            <w:proofErr w:type="spellStart"/>
             <w:r>
               <w:rPr>
                 <w:b/>
               </w:rPr>
               <w:t>Postconditions</w:t>
             </w:r>
-            <w:proofErr w:type="spellEnd"/>
           </w:p>
         </w:tc>
         <w:tc>
@@ -1617,7 +1153,7 @@
     <w:lsdException w:name="Table Web 2" w:semiHidden="1" w:unhideWhenUsed="1"/>
     <w:lsdException w:name="Table Web 3" w:semiHidden="1" w:unhideWhenUsed="1"/>
     <w:lsdException w:name="Balloon Text" w:semiHidden="1" w:unhideWhenUsed="1"/>
-    <w:lsdException w:name="Table Grid" w:uiPriority="59"/>
+    <w:lsdException w:name="Table Grid" w:uiPriority="39"/>
     <w:lsdException w:name="Table Theme" w:semiHidden="1" w:unhideWhenUsed="1"/>
     <w:lsdException w:name="Note Level 1" w:semiHidden="1" w:unhideWhenUsed="1"/>
     <w:lsdException w:name="Note Level 2" w:semiHidden="1" w:unhideWhenUsed="1"/>
@@ -1852,7 +1388,7 @@
       <w:lang w:val="fr-FR"/>
     </w:rPr>
   </w:style>
-  <w:style w:type="paragraph" w:styleId="Heading1">
+  <w:style w:type="paragraph" w:styleId="Titre1">
     <w:name w:val="heading 1"/>
     <w:basedOn w:val="Normal"/>
     <w:next w:val="Normal"/>
@@ -1869,7 +1405,7 @@
       <w:szCs w:val="48"/>
     </w:rPr>
   </w:style>
-  <w:style w:type="paragraph" w:styleId="Heading2">
+  <w:style w:type="paragraph" w:styleId="Titre2">
     <w:name w:val="heading 2"/>
     <w:basedOn w:val="Normal"/>
     <w:next w:val="Normal"/>
@@ -1886,7 +1422,7 @@
       <w:szCs w:val="36"/>
     </w:rPr>
   </w:style>
-  <w:style w:type="paragraph" w:styleId="Heading3">
+  <w:style w:type="paragraph" w:styleId="Titre3">
     <w:name w:val="heading 3"/>
     <w:basedOn w:val="Normal"/>
     <w:next w:val="Normal"/>
@@ -1903,7 +1439,7 @@
       <w:szCs w:val="28"/>
     </w:rPr>
   </w:style>
-  <w:style w:type="paragraph" w:styleId="Heading4">
+  <w:style w:type="paragraph" w:styleId="Titre4">
     <w:name w:val="heading 4"/>
     <w:basedOn w:val="Normal"/>
     <w:next w:val="Normal"/>
@@ -1918,7 +1454,7 @@
       <w:b/>
     </w:rPr>
   </w:style>
-  <w:style w:type="paragraph" w:styleId="Heading5">
+  <w:style w:type="paragraph" w:styleId="Titre5">
     <w:name w:val="heading 5"/>
     <w:basedOn w:val="Normal"/>
     <w:next w:val="Normal"/>
@@ -1935,7 +1471,7 @@
       <w:szCs w:val="22"/>
     </w:rPr>
   </w:style>
-  <w:style w:type="paragraph" w:styleId="Heading6">
+  <w:style w:type="paragraph" w:styleId="Titre6">
     <w:name w:val="heading 6"/>
     <w:basedOn w:val="Normal"/>
     <w:next w:val="Normal"/>
@@ -1952,13 +1488,13 @@
       <w:szCs w:val="20"/>
     </w:rPr>
   </w:style>
-  <w:style w:type="character" w:default="1" w:styleId="DefaultParagraphFont">
+  <w:style w:type="character" w:default="1" w:styleId="Policepardfaut">
     <w:name w:val="Default Paragraph Font"/>
     <w:uiPriority w:val="1"/>
     <w:semiHidden/>
     <w:unhideWhenUsed/>
   </w:style>
-  <w:style w:type="table" w:default="1" w:styleId="TableNormal">
+  <w:style w:type="table" w:default="1" w:styleId="TableauNormal">
     <w:name w:val="Normal Table"/>
     <w:uiPriority w:val="99"/>
     <w:semiHidden/>
@@ -1973,13 +1509,13 @@
       </w:tblCellMar>
     </w:tblPr>
   </w:style>
-  <w:style w:type="numbering" w:default="1" w:styleId="NoList">
+  <w:style w:type="numbering" w:default="1" w:styleId="Aucuneliste">
     <w:name w:val="No List"/>
     <w:uiPriority w:val="99"/>
     <w:semiHidden/>
     <w:unhideWhenUsed/>
   </w:style>
-  <w:style w:type="paragraph" w:styleId="Title">
+  <w:style w:type="paragraph" w:styleId="Titre">
     <w:name w:val="Title"/>
     <w:basedOn w:val="Normal"/>
     <w:next w:val="Normal"/>
@@ -1995,7 +1531,7 @@
       <w:szCs w:val="72"/>
     </w:rPr>
   </w:style>
-  <w:style w:type="paragraph" w:styleId="Subtitle">
+  <w:style w:type="paragraph" w:styleId="Sous-titre">
     <w:name w:val="Subtitle"/>
     <w:basedOn w:val="Normal"/>
     <w:next w:val="Normal"/>
@@ -2014,7 +1550,7 @@
     </w:rPr>
   </w:style>
   <w:style w:type="table" w:customStyle="1" w:styleId="a">
-    <w:basedOn w:val="TableNormal"/>
+    <w:basedOn w:val="TableauNormal"/>
     <w:pPr>
       <w:contextualSpacing/>
     </w:pPr>
@@ -2031,7 +1567,7 @@
     </w:tblPr>
   </w:style>
   <w:style w:type="table" w:customStyle="1" w:styleId="a0">
-    <w:basedOn w:val="TableNormal"/>
+    <w:basedOn w:val="TableauNormal"/>
     <w:pPr>
       <w:contextualSpacing/>
     </w:pPr>
@@ -2047,10 +1583,10 @@
       </w:tblCellMar>
     </w:tblPr>
   </w:style>
-  <w:style w:type="paragraph" w:styleId="BalloonText">
+  <w:style w:type="paragraph" w:styleId="Textedebulles">
     <w:name w:val="Balloon Text"/>
     <w:basedOn w:val="Normal"/>
-    <w:link w:val="BalloonTextChar"/>
+    <w:link w:val="TextedebullesCar"/>
     <w:uiPriority w:val="99"/>
     <w:semiHidden/>
     <w:unhideWhenUsed/>
@@ -2061,10 +1597,10 @@
       <w:szCs w:val="16"/>
     </w:rPr>
   </w:style>
-  <w:style w:type="character" w:customStyle="1" w:styleId="BalloonTextChar">
-    <w:name w:val="Balloon Text Char"/>
-    <w:basedOn w:val="DefaultParagraphFont"/>
-    <w:link w:val="BalloonText"/>
+  <w:style w:type="character" w:customStyle="1" w:styleId="TextedebullesCar">
+    <w:name w:val="Texte de bulles Car"/>
+    <w:basedOn w:val="Policepardfaut"/>
+    <w:link w:val="Textedebulles"/>
     <w:uiPriority w:val="99"/>
     <w:semiHidden/>
     <w:rsid w:val="00B44CC8"/>
@@ -2074,7 +1610,7 @@
       <w:szCs w:val="16"/>
     </w:rPr>
   </w:style>
-  <w:style w:type="paragraph" w:styleId="ListParagraph">
+  <w:style w:type="paragraph" w:styleId="Pardeliste">
     <w:name w:val="List Paragraph"/>
     <w:basedOn w:val="Normal"/>
     <w:uiPriority w:val="34"/>
@@ -2085,10 +1621,10 @@
       <w:contextualSpacing/>
     </w:pPr>
   </w:style>
-  <w:style w:type="table" w:styleId="TableGrid">
+  <w:style w:type="table" w:styleId="Grilledutableau">
     <w:name w:val="Table Grid"/>
-    <w:basedOn w:val="TableNormal"/>
-    <w:uiPriority w:val="59"/>
+    <w:basedOn w:val="TableauNormal"/>
+    <w:uiPriority w:val="39"/>
     <w:rsid w:val="00194357"/>
     <w:tblPr>
       <w:tblInd w:w="0" w:type="dxa"/>

</xml_diff>

<commit_message>
Refonte des DSS/USECASE de "EffectuerLocation" et "EffectuerVente"
Modification des diagrammes systèmes , disponible dans le fichier MDJ
(du modèle de domaine)
Ajout de la classe “Caissier” dans le diagramme du domaine
</commit_message>
<xml_diff>
--- a/Artefacts/Use_Case/Effectuer une Location/Cas Détaillé+ Contrat.docx
+++ b/Artefacts/Use_Case/Effectuer une Location/Cas Détaillé+ Contrat.docx
@@ -39,6 +39,9 @@
       </w:r>
       <w:r>
         <w:t>.</w:t>
+      </w:r>
+      <w:r>
+        <w:t xml:space="preserve"> L’employé est connecté à une session avec ses identifiants.</w:t>
       </w:r>
     </w:p>
     <w:p>
@@ -107,7 +110,7 @@
     <w:p/>
     <w:tbl>
       <w:tblPr>
-        <w:tblStyle w:val="Grilledutableau"/>
+        <w:tblStyle w:val="TableGrid"/>
         <w:tblW w:w="0" w:type="auto"/>
         <w:tblLook w:val="04A0" w:firstRow="1" w:lastRow="0" w:firstColumn="1" w:lastColumn="0" w:noHBand="0" w:noVBand="1"/>
       </w:tblPr>
@@ -197,34 +200,77 @@
             </w:r>
           </w:p>
           <w:p/>
-          <w:p>
-            <w:r>
-              <w:t>L’employé répète l’étape 7 à 12 autant de fois qu’il y a d’articles à louer.</w:t>
-            </w:r>
-          </w:p>
-          <w:p/>
-          <w:p/>
-          <w:p>
-            <w:r>
-              <w:t>14. L’employé communique le total au client et demande le paiement</w:t>
-            </w:r>
-          </w:p>
-          <w:p/>
-          <w:p>
-            <w:r>
-              <w:t>15. Le client paye</w:t>
-            </w:r>
-          </w:p>
-          <w:p/>
-          <w:p/>
-          <w:p/>
-          <w:p/>
-          <w:p/>
-          <w:p/>
-          <w:p/>
-          <w:p>
-            <w:r>
-              <w:t>18. Le client part avec son ou ses article(s) loué(s) et son reçu.</w:t>
+          <w:p/>
+          <w:p>
+            <w:r>
+              <w:t>L’employé répète l’étape 7 à 1</w:t>
+            </w:r>
+            <w:r>
+              <w:t>3</w:t>
+            </w:r>
+            <w:r>
+              <w:t xml:space="preserve"> autant de fois qu’il y a d’articles à louer.</w:t>
+            </w:r>
+          </w:p>
+          <w:p/>
+          <w:p>
+            <w:r>
+              <w:t>14. L’employé indique au système que la location est terminé.</w:t>
+            </w:r>
+          </w:p>
+          <w:p/>
+          <w:p/>
+          <w:p/>
+          <w:p>
+            <w:r>
+              <w:lastRenderedPageBreak/>
+              <w:t>1</w:t>
+            </w:r>
+            <w:r>
+              <w:t>5</w:t>
+            </w:r>
+            <w:r>
+              <w:t>. L’employé communique le total au client et demande le paiement</w:t>
+            </w:r>
+          </w:p>
+          <w:p/>
+          <w:p>
+            <w:r>
+              <w:t>1</w:t>
+            </w:r>
+            <w:r>
+              <w:t>6</w:t>
+            </w:r>
+            <w:r>
+              <w:t>. Le client paye</w:t>
+            </w:r>
+          </w:p>
+          <w:p/>
+          <w:p/>
+          <w:p/>
+          <w:p/>
+          <w:p/>
+          <w:p/>
+          <w:p/>
+          <w:p>
+            <w:r>
+              <w:t>1</w:t>
+            </w:r>
+            <w:r>
+              <w:t>9</w:t>
+            </w:r>
+            <w:bookmarkStart w:id="0" w:name="_GoBack"/>
+            <w:bookmarkEnd w:id="0"/>
+            <w:r>
+              <w:t xml:space="preserve">. Le client part avec son ou ses </w:t>
+            </w:r>
+            <w:proofErr w:type="spellStart"/>
+            <w:r>
+              <w:t>article(s</w:t>
+            </w:r>
+            <w:proofErr w:type="spellEnd"/>
+            <w:r>
+              <w:t>) loué(s) et son reçu.</w:t>
             </w:r>
           </w:p>
         </w:tc>
@@ -263,37 +309,62 @@
             <w:r>
               <w:t>9. Le système affiche les options de durée de location disponibles pour ce film ainsi que le prix.</w:t>
             </w:r>
-          </w:p>
-          <w:p/>
-          <w:p/>
-          <w:p/>
-          <w:p/>
-          <w:p/>
-          <w:p/>
-          <w:p/>
-          <w:p/>
-          <w:p/>
-          <w:p>
-            <w:r>
-              <w:t>13. Le système affiche le total incluant les taxes.</w:t>
-            </w:r>
-          </w:p>
-          <w:p/>
-          <w:p/>
-          <w:p/>
-          <w:p/>
-          <w:p>
-            <w:r>
-              <w:t xml:space="preserve">16. Le système traite le paiement, enregistre la transaction de location et </w:t>
-            </w:r>
-            <w:r>
-              <w:lastRenderedPageBreak/>
-              <w:t>imprime un reçu.</w:t>
-            </w:r>
-          </w:p>
-          <w:p>
-            <w:r>
-              <w:t>17. Le système ajoute la location au système. (ID membre, retour, etc.)</w:t>
+            <w:r>
+              <w:t xml:space="preserve"> (Journalier ou hebdomadaire)</w:t>
+            </w:r>
+          </w:p>
+          <w:p/>
+          <w:p/>
+          <w:p/>
+          <w:p/>
+          <w:p/>
+          <w:p/>
+          <w:p>
+            <w:r>
+              <w:t>13. Le système ajoute l’article dans la location et affiche le montant total courant.</w:t>
+            </w:r>
+          </w:p>
+          <w:p/>
+          <w:p/>
+          <w:p/>
+          <w:p/>
+          <w:p/>
+          <w:p/>
+          <w:p>
+            <w:r>
+              <w:t>1</w:t>
+            </w:r>
+            <w:r>
+              <w:t>4</w:t>
+            </w:r>
+            <w:r>
+              <w:t>. Le système affiche le total incluant les taxes.</w:t>
+            </w:r>
+          </w:p>
+          <w:p/>
+          <w:p/>
+          <w:p/>
+          <w:p/>
+          <w:p>
+            <w:r>
+              <w:t>1</w:t>
+            </w:r>
+            <w:r>
+              <w:t>7</w:t>
+            </w:r>
+            <w:r>
+              <w:t>. Le système traite le paiement, enregistre la transaction de location et imprime un reçu.</w:t>
+            </w:r>
+          </w:p>
+          <w:p>
+            <w:r>
+              <w:t>1</w:t>
+            </w:r>
+            <w:r>
+              <w:t>8</w:t>
+            </w:r>
+            <w:r>
+              <w:t>. Le système ajoute la location au système. (ID membre, retour, etc.)</w:t>
             </w:r>
           </w:p>
           <w:p/>
@@ -310,7 +381,7 @@
     <w:p/>
     <w:tbl>
       <w:tblPr>
-        <w:tblStyle w:val="Grilledutableau"/>
+        <w:tblStyle w:val="TableGrid"/>
         <w:tblW w:w="0" w:type="auto"/>
         <w:tblLook w:val="04A0" w:firstRow="1" w:lastRow="0" w:firstColumn="1" w:lastColumn="0" w:noHBand="0" w:noVBand="1"/>
       </w:tblPr>
@@ -435,10 +506,7 @@
         </w:tc>
       </w:tr>
     </w:tbl>
-    <w:p>
-      <w:bookmarkStart w:id="0" w:name="_GoBack"/>
-      <w:bookmarkEnd w:id="0"/>
-    </w:p>
+    <w:p/>
     <w:p/>
     <w:p>
       <w:r>
@@ -453,7 +521,7 @@
     </w:p>
     <w:tbl>
       <w:tblPr>
-        <w:tblStyle w:val="Grilledutableau"/>
+        <w:tblStyle w:val="TableGrid"/>
         <w:tblW w:w="9402" w:type="dxa"/>
         <w:tblLook w:val="04A0" w:firstRow="1" w:lastRow="0" w:firstColumn="1" w:lastColumn="0" w:noHBand="0" w:noVBand="1"/>
       </w:tblPr>
@@ -492,14 +560,27 @@
               <w:t>Authentification</w:t>
             </w:r>
             <w:r>
-              <w:t>(numéroAdhérent,code</w:t>
+              <w:t>(</w:t>
+            </w:r>
+            <w:proofErr w:type="spellStart"/>
+            <w:r>
+              <w:t>numéroAdhérent,code</w:t>
             </w:r>
             <w:r>
               <w:t>S</w:t>
             </w:r>
             <w:r>
-              <w:t>ecret) :Boolean</w:t>
-            </w:r>
+              <w:t>ecret</w:t>
+            </w:r>
+            <w:proofErr w:type="spellEnd"/>
+            <w:r>
+              <w:t>) :</w:t>
+            </w:r>
+            <w:proofErr w:type="spellStart"/>
+            <w:r>
+              <w:t>Boolean</w:t>
+            </w:r>
+            <w:proofErr w:type="spellEnd"/>
           </w:p>
         </w:tc>
       </w:tr>
@@ -555,12 +636,15 @@
                 <w:b/>
               </w:rPr>
             </w:pPr>
+            <w:proofErr w:type="spellStart"/>
             <w:r>
               <w:rPr>
                 <w:b/>
               </w:rPr>
+              <w:lastRenderedPageBreak/>
               <w:t>Postconditions</w:t>
             </w:r>
+            <w:proofErr w:type="spellEnd"/>
           </w:p>
         </w:tc>
         <w:tc>
@@ -582,19 +666,30 @@
             <w:r>
               <w:t xml:space="preserve">L’attribut </w:t>
             </w:r>
+            <w:proofErr w:type="spellStart"/>
             <w:proofErr w:type="gramStart"/>
             <w:r>
               <w:t>ID.numéroTel</w:t>
             </w:r>
+            <w:proofErr w:type="spellEnd"/>
             <w:proofErr w:type="gramEnd"/>
             <w:r>
-              <w:t xml:space="preserve"> a été mis à la valeur numéroAdhérent.</w:t>
+              <w:t xml:space="preserve"> a été mis à la valeur </w:t>
+            </w:r>
+            <w:proofErr w:type="spellStart"/>
+            <w:r>
+              <w:t>numéroAdhérent</w:t>
+            </w:r>
+            <w:proofErr w:type="spellEnd"/>
+            <w:r>
+              <w:t>.</w:t>
             </w:r>
           </w:p>
           <w:p>
             <w:r>
               <w:t xml:space="preserve">L’attribut </w:t>
             </w:r>
+            <w:proofErr w:type="spellStart"/>
             <w:proofErr w:type="gramStart"/>
             <w:r>
               <w:t>ID.code</w:t>
@@ -605,6 +700,7 @@
             <w:r>
               <w:t>ecret</w:t>
             </w:r>
+            <w:proofErr w:type="spellEnd"/>
             <w:proofErr w:type="gramEnd"/>
             <w:r>
               <w:t xml:space="preserve"> a pris la valeur passé en argument.</w:t>
@@ -617,17 +713,39 @@
           </w:p>
           <w:p>
             <w:r>
-              <w:lastRenderedPageBreak/>
               <w:t xml:space="preserve">L’objet ID a été associé à l’objet Adhérent dont les attributs </w:t>
             </w:r>
+            <w:proofErr w:type="spellStart"/>
             <w:proofErr w:type="gramStart"/>
             <w:r>
-              <w:t>ID.numeroTel=Adhérent.numeroTel</w:t>
-            </w:r>
+              <w:t>ID.numeroTel</w:t>
+            </w:r>
+            <w:proofErr w:type="spellEnd"/>
+            <w:r>
+              <w:t>=</w:t>
+            </w:r>
+            <w:proofErr w:type="spellStart"/>
+            <w:r>
+              <w:t>Adhérent.numeroTel</w:t>
+            </w:r>
+            <w:proofErr w:type="spellEnd"/>
             <w:proofErr w:type="gramEnd"/>
             <w:r>
-              <w:t xml:space="preserve"> et ID.codeSecret= Adhérent.codeSecret</w:t>
-            </w:r>
+              <w:t xml:space="preserve"> et </w:t>
+            </w:r>
+            <w:proofErr w:type="spellStart"/>
+            <w:r>
+              <w:t>ID.codeSecret</w:t>
+            </w:r>
+            <w:proofErr w:type="spellEnd"/>
+            <w:r>
+              <w:t xml:space="preserve">= </w:t>
+            </w:r>
+            <w:proofErr w:type="spellStart"/>
+            <w:r>
+              <w:t>Adhérent.codeSecret</w:t>
+            </w:r>
+            <w:proofErr w:type="spellEnd"/>
           </w:p>
           <w:p/>
           <w:p/>
@@ -637,7 +755,7 @@
     <w:p/>
     <w:tbl>
       <w:tblPr>
-        <w:tblStyle w:val="Grilledutableau"/>
+        <w:tblStyle w:val="TableGrid"/>
         <w:tblW w:w="0" w:type="auto"/>
         <w:tblLook w:val="04A0" w:firstRow="1" w:lastRow="0" w:firstColumn="1" w:lastColumn="0" w:noHBand="0" w:noVBand="1"/>
       </w:tblPr>
@@ -669,18 +787,27 @@
             <w:tcW w:w="5405" w:type="dxa"/>
           </w:tcPr>
           <w:p>
+            <w:proofErr w:type="spellStart"/>
             <w:r>
               <w:t>saisirArticle</w:t>
             </w:r>
+            <w:proofErr w:type="spellEnd"/>
             <w:r>
               <w:t>(</w:t>
             </w:r>
+            <w:proofErr w:type="spellStart"/>
             <w:r>
               <w:t>codeArticle,quantité</w:t>
             </w:r>
-            <w:r>
-              <w:t>) :Boolean</w:t>
-            </w:r>
+            <w:proofErr w:type="spellEnd"/>
+            <w:r>
+              <w:t>) :</w:t>
+            </w:r>
+            <w:proofErr w:type="spellStart"/>
+            <w:r>
+              <w:t>Boolean</w:t>
+            </w:r>
+            <w:proofErr w:type="spellEnd"/>
           </w:p>
         </w:tc>
       </w:tr>
@@ -736,12 +863,14 @@
                 <w:b/>
               </w:rPr>
             </w:pPr>
+            <w:proofErr w:type="spellStart"/>
             <w:r>
               <w:rPr>
                 <w:b/>
               </w:rPr>
               <w:t>Postconditions</w:t>
             </w:r>
+            <w:proofErr w:type="spellEnd"/>
           </w:p>
         </w:tc>
         <w:tc>
@@ -758,9 +887,11 @@
             <w:r>
               <w:t xml:space="preserve"> de type </w:t>
             </w:r>
+            <w:proofErr w:type="spellStart"/>
             <w:r>
               <w:t>ligneArticle</w:t>
             </w:r>
+            <w:proofErr w:type="spellEnd"/>
             <w:r>
               <w:t xml:space="preserve"> a été créé.</w:t>
             </w:r>
@@ -769,6 +900,7 @@
             <w:r>
               <w:t xml:space="preserve">L’attribut </w:t>
             </w:r>
+            <w:proofErr w:type="spellStart"/>
             <w:r>
               <w:t>LIGNE</w:t>
             </w:r>
@@ -778,6 +910,7 @@
             <w:r>
               <w:t>quantité</w:t>
             </w:r>
+            <w:proofErr w:type="spellEnd"/>
             <w:r>
               <w:t xml:space="preserve"> a été mis à la valeur </w:t>
             </w:r>
@@ -807,15 +940,47 @@
               <w:t xml:space="preserve"> a été associé à l’objet </w:t>
             </w:r>
             <w:r>
-              <w:t>Article dont l’attribut Article.</w:t>
-            </w:r>
-            <w:r>
-              <w:t>codeArticle est égale à codeArticle passé en argument.</w:t>
-            </w:r>
-          </w:p>
-          <w:p>
-            <w:r>
-              <w:t>L’attribut montant de la Location en cours a été modifié (montant=montant+(LIGNE.quantité*DescriptionArticle.prix)</w:t>
+              <w:t xml:space="preserve">Article dont l’attribut </w:t>
+            </w:r>
+            <w:proofErr w:type="spellStart"/>
+            <w:r>
+              <w:t>Article.</w:t>
+            </w:r>
+            <w:r>
+              <w:t>codeArticle</w:t>
+            </w:r>
+            <w:proofErr w:type="spellEnd"/>
+            <w:r>
+              <w:t xml:space="preserve"> est égale à </w:t>
+            </w:r>
+            <w:proofErr w:type="spellStart"/>
+            <w:r>
+              <w:t>codeArticle</w:t>
+            </w:r>
+            <w:proofErr w:type="spellEnd"/>
+            <w:r>
+              <w:t xml:space="preserve"> passé en argument.</w:t>
+            </w:r>
+          </w:p>
+          <w:p>
+            <w:r>
+              <w:t>L’attribut montant de la Location en cours a été modifié (montant=montant+(</w:t>
+            </w:r>
+            <w:proofErr w:type="spellStart"/>
+            <w:r>
+              <w:t>LIGNE.quantité</w:t>
+            </w:r>
+            <w:proofErr w:type="spellEnd"/>
+            <w:r>
+              <w:t>*</w:t>
+            </w:r>
+            <w:proofErr w:type="spellStart"/>
+            <w:r>
+              <w:t>DescriptionArticle.prix</w:t>
+            </w:r>
+            <w:proofErr w:type="spellEnd"/>
+            <w:r>
+              <w:t>)</w:t>
             </w:r>
           </w:p>
         </w:tc>
@@ -824,7 +989,7 @@
     <w:p/>
     <w:tbl>
       <w:tblPr>
-        <w:tblStyle w:val="Grilledutableau"/>
+        <w:tblStyle w:val="TableGrid"/>
         <w:tblW w:w="0" w:type="auto"/>
         <w:tblLook w:val="04A0" w:firstRow="1" w:lastRow="0" w:firstColumn="1" w:lastColumn="0" w:noHBand="0" w:noVBand="1"/>
       </w:tblPr>
@@ -856,10 +1021,12 @@
             <w:tcW w:w="5405" w:type="dxa"/>
           </w:tcPr>
           <w:p>
+            <w:proofErr w:type="spellStart"/>
             <w:proofErr w:type="gramStart"/>
             <w:r>
               <w:t>creerPaiement</w:t>
             </w:r>
+            <w:proofErr w:type="spellEnd"/>
             <w:proofErr w:type="gramEnd"/>
             <w:r>
               <w:t>(</w:t>
@@ -868,8 +1035,13 @@
               <w:t>montant</w:t>
             </w:r>
             <w:r>
-              <w:t>) :Boolean</w:t>
-            </w:r>
+              <w:t>) :</w:t>
+            </w:r>
+            <w:proofErr w:type="spellStart"/>
+            <w:r>
+              <w:t>Boolean</w:t>
+            </w:r>
+            <w:proofErr w:type="spellEnd"/>
           </w:p>
           <w:p>
             <w:r>
@@ -916,7 +1088,15 @@
           </w:p>
           <w:p>
             <w:r>
-              <w:t>Il n’y a plus d’article à saisir et le caissier à indiquer au système que l’opération est terminé. (Boolean)</w:t>
+              <w:t>Il n’y a plus d’article à saisir et le caissier à indiquer au système que l’opération est terminé. (</w:t>
+            </w:r>
+            <w:proofErr w:type="spellStart"/>
+            <w:r>
+              <w:t>Boolean</w:t>
+            </w:r>
+            <w:proofErr w:type="spellEnd"/>
+            <w:r>
+              <w:t>)</w:t>
             </w:r>
           </w:p>
         </w:tc>
@@ -935,12 +1115,14 @@
                 <w:b/>
               </w:rPr>
             </w:pPr>
+            <w:proofErr w:type="spellStart"/>
             <w:r>
               <w:rPr>
                 <w:b/>
               </w:rPr>
               <w:t>Postconditions</w:t>
             </w:r>
+            <w:proofErr w:type="spellEnd"/>
           </w:p>
         </w:tc>
         <w:tc>
@@ -1388,7 +1570,7 @@
       <w:lang w:val="fr-FR"/>
     </w:rPr>
   </w:style>
-  <w:style w:type="paragraph" w:styleId="Titre1">
+  <w:style w:type="paragraph" w:styleId="Heading1">
     <w:name w:val="heading 1"/>
     <w:basedOn w:val="Normal"/>
     <w:next w:val="Normal"/>
@@ -1405,7 +1587,7 @@
       <w:szCs w:val="48"/>
     </w:rPr>
   </w:style>
-  <w:style w:type="paragraph" w:styleId="Titre2">
+  <w:style w:type="paragraph" w:styleId="Heading2">
     <w:name w:val="heading 2"/>
     <w:basedOn w:val="Normal"/>
     <w:next w:val="Normal"/>
@@ -1422,7 +1604,7 @@
       <w:szCs w:val="36"/>
     </w:rPr>
   </w:style>
-  <w:style w:type="paragraph" w:styleId="Titre3">
+  <w:style w:type="paragraph" w:styleId="Heading3">
     <w:name w:val="heading 3"/>
     <w:basedOn w:val="Normal"/>
     <w:next w:val="Normal"/>
@@ -1439,7 +1621,7 @@
       <w:szCs w:val="28"/>
     </w:rPr>
   </w:style>
-  <w:style w:type="paragraph" w:styleId="Titre4">
+  <w:style w:type="paragraph" w:styleId="Heading4">
     <w:name w:val="heading 4"/>
     <w:basedOn w:val="Normal"/>
     <w:next w:val="Normal"/>
@@ -1454,7 +1636,7 @@
       <w:b/>
     </w:rPr>
   </w:style>
-  <w:style w:type="paragraph" w:styleId="Titre5">
+  <w:style w:type="paragraph" w:styleId="Heading5">
     <w:name w:val="heading 5"/>
     <w:basedOn w:val="Normal"/>
     <w:next w:val="Normal"/>
@@ -1471,7 +1653,7 @@
       <w:szCs w:val="22"/>
     </w:rPr>
   </w:style>
-  <w:style w:type="paragraph" w:styleId="Titre6">
+  <w:style w:type="paragraph" w:styleId="Heading6">
     <w:name w:val="heading 6"/>
     <w:basedOn w:val="Normal"/>
     <w:next w:val="Normal"/>
@@ -1488,13 +1670,13 @@
       <w:szCs w:val="20"/>
     </w:rPr>
   </w:style>
-  <w:style w:type="character" w:default="1" w:styleId="Policepardfaut">
+  <w:style w:type="character" w:default="1" w:styleId="DefaultParagraphFont">
     <w:name w:val="Default Paragraph Font"/>
     <w:uiPriority w:val="1"/>
     <w:semiHidden/>
     <w:unhideWhenUsed/>
   </w:style>
-  <w:style w:type="table" w:default="1" w:styleId="TableauNormal">
+  <w:style w:type="table" w:default="1" w:styleId="TableNormal">
     <w:name w:val="Normal Table"/>
     <w:uiPriority w:val="99"/>
     <w:semiHidden/>
@@ -1509,13 +1691,13 @@
       </w:tblCellMar>
     </w:tblPr>
   </w:style>
-  <w:style w:type="numbering" w:default="1" w:styleId="Aucuneliste">
+  <w:style w:type="numbering" w:default="1" w:styleId="NoList">
     <w:name w:val="No List"/>
     <w:uiPriority w:val="99"/>
     <w:semiHidden/>
     <w:unhideWhenUsed/>
   </w:style>
-  <w:style w:type="paragraph" w:styleId="Titre">
+  <w:style w:type="paragraph" w:styleId="Title">
     <w:name w:val="Title"/>
     <w:basedOn w:val="Normal"/>
     <w:next w:val="Normal"/>
@@ -1531,7 +1713,7 @@
       <w:szCs w:val="72"/>
     </w:rPr>
   </w:style>
-  <w:style w:type="paragraph" w:styleId="Sous-titre">
+  <w:style w:type="paragraph" w:styleId="Subtitle">
     <w:name w:val="Subtitle"/>
     <w:basedOn w:val="Normal"/>
     <w:next w:val="Normal"/>
@@ -1550,7 +1732,7 @@
     </w:rPr>
   </w:style>
   <w:style w:type="table" w:customStyle="1" w:styleId="a">
-    <w:basedOn w:val="TableauNormal"/>
+    <w:basedOn w:val="TableNormal"/>
     <w:pPr>
       <w:contextualSpacing/>
     </w:pPr>
@@ -1567,7 +1749,7 @@
     </w:tblPr>
   </w:style>
   <w:style w:type="table" w:customStyle="1" w:styleId="a0">
-    <w:basedOn w:val="TableauNormal"/>
+    <w:basedOn w:val="TableNormal"/>
     <w:pPr>
       <w:contextualSpacing/>
     </w:pPr>
@@ -1583,10 +1765,10 @@
       </w:tblCellMar>
     </w:tblPr>
   </w:style>
-  <w:style w:type="paragraph" w:styleId="Textedebulles">
+  <w:style w:type="paragraph" w:styleId="BalloonText">
     <w:name w:val="Balloon Text"/>
     <w:basedOn w:val="Normal"/>
-    <w:link w:val="TextedebullesCar"/>
+    <w:link w:val="BalloonTextChar"/>
     <w:uiPriority w:val="99"/>
     <w:semiHidden/>
     <w:unhideWhenUsed/>
@@ -1597,10 +1779,10 @@
       <w:szCs w:val="16"/>
     </w:rPr>
   </w:style>
-  <w:style w:type="character" w:customStyle="1" w:styleId="TextedebullesCar">
-    <w:name w:val="Texte de bulles Car"/>
-    <w:basedOn w:val="Policepardfaut"/>
-    <w:link w:val="Textedebulles"/>
+  <w:style w:type="character" w:customStyle="1" w:styleId="BalloonTextChar">
+    <w:name w:val="Balloon Text Char"/>
+    <w:basedOn w:val="DefaultParagraphFont"/>
+    <w:link w:val="BalloonText"/>
     <w:uiPriority w:val="99"/>
     <w:semiHidden/>
     <w:rsid w:val="00B44CC8"/>
@@ -1610,7 +1792,7 @@
       <w:szCs w:val="16"/>
     </w:rPr>
   </w:style>
-  <w:style w:type="paragraph" w:styleId="Pardeliste">
+  <w:style w:type="paragraph" w:styleId="ListParagraph">
     <w:name w:val="List Paragraph"/>
     <w:basedOn w:val="Normal"/>
     <w:uiPriority w:val="34"/>
@@ -1621,9 +1803,9 @@
       <w:contextualSpacing/>
     </w:pPr>
   </w:style>
-  <w:style w:type="table" w:styleId="Grilledutableau">
+  <w:style w:type="table" w:styleId="TableGrid">
     <w:name w:val="Table Grid"/>
-    <w:basedOn w:val="TableauNormal"/>
+    <w:basedOn w:val="TableNormal"/>
     <w:uiPriority w:val="39"/>
     <w:rsid w:val="00194357"/>
     <w:tblPr>

</xml_diff>